<commit_message>
Game World Design Completed
Game world created.
Still missing start and end scenes and scoring system.
</commit_message>
<xml_diff>
--- a/A2-2DPlatformer/copyright.docx
+++ b/A2-2DPlatformer/copyright.docx
@@ -333,7 +333,6 @@
     <w:p>
       <w:pPr>
         <w:rPr>
-          <w:rFonts w:hint="eastAsia"/>
           <w:lang w:val="en-US"/>
         </w:rPr>
       </w:pPr>
@@ -350,7 +349,6 @@
     <w:p>
       <w:pPr>
         <w:rPr>
-          <w:rFonts w:hint="eastAsia"/>
           <w:lang w:val="en-US"/>
         </w:rPr>
       </w:pPr>
@@ -365,7 +363,6 @@
     <w:p>
       <w:pPr>
         <w:rPr>
-          <w:rFonts w:hint="eastAsia"/>
           <w:lang w:val="en-US"/>
         </w:rPr>
       </w:pPr>
@@ -380,7 +377,6 @@
     <w:p>
       <w:pPr>
         <w:rPr>
-          <w:rFonts w:hint="eastAsia"/>
           <w:lang w:val="en-US"/>
         </w:rPr>
       </w:pPr>
@@ -397,7 +393,6 @@
     <w:p>
       <w:pPr>
         <w:rPr>
-          <w:rFonts w:hint="eastAsia"/>
           <w:lang w:val="en-US"/>
         </w:rPr>
       </w:pPr>
@@ -412,7 +407,6 @@
     <w:p>
       <w:pPr>
         <w:rPr>
-          <w:rFonts w:hint="eastAsia"/>
           <w:lang w:val="en-US"/>
         </w:rPr>
       </w:pPr>
@@ -430,7 +424,6 @@
     <w:p>
       <w:pPr>
         <w:rPr>
-          <w:rFonts w:hint="eastAsia"/>
           <w:lang w:val="en-US"/>
         </w:rPr>
       </w:pPr>
@@ -444,7 +437,6 @@
     <w:p>
       <w:pPr>
         <w:rPr>
-          <w:rFonts w:hint="eastAsia"/>
           <w:lang w:val="en-US"/>
         </w:rPr>
       </w:pPr>
@@ -457,11 +449,6 @@
       </w:r>
     </w:p>
     <w:p>
-      <w:pPr>
-        <w:rPr>
-          <w:rFonts w:hint="eastAsia"/>
-        </w:rPr>
-      </w:pPr>
       <w:r>
         <w:t xml:space="preserve">The </w:t>
       </w:r>
@@ -477,7 +464,6 @@
     <w:p>
       <w:pPr>
         <w:rPr>
-          <w:rFonts w:hint="eastAsia"/>
           <w:lang w:val="en-US"/>
         </w:rPr>
       </w:pPr>
@@ -494,7 +480,6 @@
     <w:p>
       <w:pPr>
         <w:rPr>
-          <w:rFonts w:hint="eastAsia"/>
           <w:lang w:val="en-US"/>
         </w:rPr>
       </w:pPr>
@@ -523,11 +508,6 @@
       </w:r>
     </w:p>
     <w:p>
-      <w:pPr>
-        <w:rPr>
-          <w:rFonts w:hint="eastAsia"/>
-        </w:rPr>
-      </w:pPr>
       <w:r>
         <w:t xml:space="preserve">The </w:t>
       </w:r>
@@ -543,7 +523,6 @@
     <w:p>
       <w:pPr>
         <w:rPr>
-          <w:rFonts w:hint="eastAsia"/>
           <w:lang w:val="en-US"/>
         </w:rPr>
       </w:pPr>
@@ -560,7 +539,6 @@
     <w:p>
       <w:pPr>
         <w:rPr>
-          <w:rFonts w:hint="eastAsia"/>
           <w:lang w:val="en-US"/>
         </w:rPr>
       </w:pPr>
@@ -575,7 +553,6 @@
     <w:p>
       <w:pPr>
         <w:rPr>
-          <w:rFonts w:hint="eastAsia"/>
           <w:lang w:val="en-US"/>
         </w:rPr>
       </w:pPr>
@@ -587,11 +564,6 @@
       </w:r>
     </w:p>
     <w:p>
-      <w:pPr>
-        <w:rPr>
-          <w:rFonts w:hint="eastAsia"/>
-        </w:rPr>
-      </w:pPr>
       <w:hyperlink r:id="rId15" w:history="1">
         <w:r>
           <w:rPr>
@@ -602,11 +574,6 @@
       </w:hyperlink>
     </w:p>
     <w:p>
-      <w:pPr>
-        <w:rPr>
-          <w:rFonts w:hint="eastAsia"/>
-        </w:rPr>
-      </w:pPr>
       <w:r>
         <w:rPr>
           <w:rFonts w:hint="eastAsia"/>
@@ -615,16 +582,70 @@
       </w:r>
     </w:p>
     <w:p>
-      <w:pPr>
-        <w:rPr>
-          <w:rFonts w:hint="eastAsia"/>
-        </w:rPr>
-      </w:pPr>
       <w:r>
         <w:rPr>
           <w:rFonts w:hint="eastAsia"/>
         </w:rPr>
         <w:t>Mario Series Background</w:t>
+      </w:r>
+    </w:p>
+    <w:p>
+      <w:r>
+        <w:rPr>
+          <w:rFonts w:hint="eastAsia"/>
+        </w:rPr>
+        <w:t xml:space="preserve">By: </w:t>
+      </w:r>
+      <w:proofErr w:type="spellStart"/>
+      <w:r>
+        <w:rPr>
+          <w:rFonts w:hint="eastAsia"/>
+        </w:rPr>
+        <w:t>DeeY</w:t>
+      </w:r>
+      <w:proofErr w:type="spellEnd"/>
+    </w:p>
+    <w:p>
+      <w:pPr>
+        <w:rPr>
+          <w:rFonts w:hint="eastAsia"/>
+        </w:rPr>
+      </w:pPr>
+      <w:hyperlink r:id="rId16" w:history="1">
+        <w:r>
+          <w:rPr>
+            <w:rStyle w:val="Hyperlink"/>
+          </w:rPr>
+          <w:t>http://www.spriters-resource.com/custom_edited/mario/sheet/28546/</w:t>
+        </w:r>
+      </w:hyperlink>
+    </w:p>
+    <w:p>
+      <w:pPr>
+        <w:rPr>
+          <w:rFonts w:hint="eastAsia"/>
+        </w:rPr>
+      </w:pPr>
+      <w:r>
+        <w:rPr>
+          <w:rFonts w:hint="eastAsia"/>
+        </w:rPr>
+        <w:t>Zombie Kill sound</w:t>
+      </w:r>
+    </w:p>
+    <w:p>
+      <w:pPr>
+        <w:rPr>
+          <w:rFonts w:hint="eastAsia"/>
+        </w:rPr>
+      </w:pPr>
+      <w:r>
+        <w:t>Popping Pop (Sound effect)</w:t>
+      </w:r>
+    </w:p>
+    <w:p>
+      <w:r>
+        <w:t>https://www.youtube.com/watch?v=g3zBkNEC6jI</w:t>
       </w:r>
       <w:bookmarkStart w:id="0" w:name="_GoBack"/>
       <w:bookmarkEnd w:id="0"/>
@@ -632,38 +653,6 @@
     <w:p>
       <w:pPr>
         <w:rPr>
-          <w:rFonts w:hint="eastAsia"/>
-        </w:rPr>
-      </w:pPr>
-      <w:r>
-        <w:rPr>
-          <w:rFonts w:hint="eastAsia"/>
-        </w:rPr>
-        <w:t xml:space="preserve">By: </w:t>
-      </w:r>
-      <w:proofErr w:type="spellStart"/>
-      <w:r>
-        <w:rPr>
-          <w:rFonts w:hint="eastAsia"/>
-        </w:rPr>
-        <w:t>DeeY</w:t>
-      </w:r>
-      <w:proofErr w:type="spellEnd"/>
-    </w:p>
-    <w:p>
-      <w:pPr>
-        <w:rPr>
-          <w:rFonts w:hint="eastAsia"/>
-        </w:rPr>
-      </w:pPr>
-      <w:r>
-        <w:t>http://www.spriters-resource.com/custom_edited/mario/sheet/28546/</w:t>
-      </w:r>
-    </w:p>
-    <w:p>
-      <w:pPr>
-        <w:rPr>
-          <w:rFonts w:hint="eastAsia"/>
           <w:lang w:val="en-US"/>
         </w:rPr>
       </w:pPr>

</xml_diff>